<commit_message>
# 2 video 1-1 time 0:18:15
</commit_message>
<xml_diff>
--- a/ReactJS.docx
+++ b/ReactJS.docx
@@ -29,27 +29,9 @@
       </w:r>
     </w:p>
     <w:p>
-      <w:proofErr w:type="gramStart"/>
-      <w:r>
-        <w:t>Для того, что бы</w:t>
-      </w:r>
-      <w:proofErr w:type="gramEnd"/>
-      <w:r>
-        <w:t xml:space="preserve"> работать с </w:t>
-      </w:r>
-      <w:proofErr w:type="spellStart"/>
-      <w:r>
-        <w:t>реактом</w:t>
-      </w:r>
-      <w:proofErr w:type="spellEnd"/>
-      <w:r>
-        <w:t xml:space="preserve">, нам понадобятся 2 </w:t>
-      </w:r>
-      <w:proofErr w:type="spellStart"/>
-      <w:r>
-        <w:t>бибилотеки</w:t>
-      </w:r>
-      <w:proofErr w:type="spellEnd"/>
+      <w:r>
+        <w:t>Для того, что бы работать с реактом, нам понадобятся 2 бибилотеки</w:t>
+      </w:r>
       <w:r>
         <w:t>:</w:t>
       </w:r>
@@ -75,13 +57,8 @@
         <w:t xml:space="preserve"> – </w:t>
       </w:r>
       <w:r>
-        <w:t xml:space="preserve">ядро </w:t>
-      </w:r>
-      <w:proofErr w:type="spellStart"/>
-      <w:r>
-        <w:t>ректа</w:t>
-      </w:r>
-      <w:proofErr w:type="spellEnd"/>
+        <w:t>ядро ректа</w:t>
+      </w:r>
     </w:p>
     <w:p>
       <w:pPr>
@@ -100,24 +77,14 @@
       <w:r>
         <w:t xml:space="preserve"> </w:t>
       </w:r>
-      <w:proofErr w:type="spellStart"/>
       <w:r>
         <w:rPr>
           <w:lang w:val="en-US"/>
         </w:rPr>
         <w:t>dom</w:t>
       </w:r>
-      <w:proofErr w:type="spellEnd"/>
-      <w:r>
-        <w:t xml:space="preserve"> – превращение в дом </w:t>
-      </w:r>
-      <w:proofErr w:type="spellStart"/>
-      <w:r>
-        <w:t>елементы</w:t>
-      </w:r>
-      <w:proofErr w:type="spellEnd"/>
-      <w:r>
-        <w:t xml:space="preserve"> для браузера. Есть</w:t>
+      <w:r>
+        <w:t xml:space="preserve"> – превращение в дом елементы для браузера. Есть</w:t>
       </w:r>
       <w:r>
         <w:t xml:space="preserve"> </w:t>
@@ -184,96 +151,52 @@
         <w:rPr>
           <w:lang w:val="en-US"/>
         </w:rPr>
+        <w:t xml:space="preserve"> npm init</w:t>
+      </w:r>
+    </w:p>
+    <w:p>
+      <w:pPr>
+        <w:rPr>
+          <w:lang w:val="en-US"/>
+        </w:rPr>
+      </w:pPr>
+      <w:r>
+        <w:rPr>
+          <w:lang w:val="en-US"/>
+        </w:rPr>
+        <w:t xml:space="preserve"> npm I react react-dom</w:t>
+      </w:r>
+    </w:p>
+    <w:p>
+      <w:pPr>
+        <w:rPr>
+          <w:lang w:val="en-US"/>
+        </w:rPr>
+      </w:pPr>
+      <w:r>
+        <w:t>Устанавливаем</w:t>
+      </w:r>
+      <w:r>
+        <w:rPr>
+          <w:lang w:val="en-US"/>
+        </w:rPr>
         <w:t xml:space="preserve"> </w:t>
       </w:r>
-      <w:proofErr w:type="spellStart"/>
-      <w:r>
-        <w:rPr>
-          <w:lang w:val="en-US"/>
-        </w:rPr>
-        <w:t>npm</w:t>
-      </w:r>
-      <w:proofErr w:type="spellEnd"/>
+      <w:r>
+        <w:rPr>
+          <w:lang w:val="en-US"/>
+        </w:rPr>
+        <w:t xml:space="preserve">webpack </w:t>
+      </w:r>
+      <w:r>
+        <w:t>и</w:t>
+      </w:r>
       <w:r>
         <w:rPr>
           <w:lang w:val="en-US"/>
         </w:rPr>
         <w:t xml:space="preserve"> </w:t>
       </w:r>
-      <w:proofErr w:type="spellStart"/>
-      <w:r>
-        <w:rPr>
-          <w:lang w:val="en-US"/>
-        </w:rPr>
-        <w:t>init</w:t>
-      </w:r>
-      <w:proofErr w:type="spellEnd"/>
-    </w:p>
-    <w:p>
-      <w:pPr>
-        <w:rPr>
-          <w:lang w:val="en-US"/>
-        </w:rPr>
-      </w:pPr>
-      <w:r>
-        <w:rPr>
-          <w:lang w:val="en-US"/>
-        </w:rPr>
-        <w:t xml:space="preserve"> </w:t>
-      </w:r>
-      <w:proofErr w:type="spellStart"/>
-      <w:r>
-        <w:rPr>
-          <w:lang w:val="en-US"/>
-        </w:rPr>
-        <w:t>npm</w:t>
-      </w:r>
-      <w:proofErr w:type="spellEnd"/>
-      <w:r>
-        <w:rPr>
-          <w:lang w:val="en-US"/>
-        </w:rPr>
-        <w:t xml:space="preserve"> I react react-</w:t>
-      </w:r>
-      <w:proofErr w:type="spellStart"/>
-      <w:r>
-        <w:rPr>
-          <w:lang w:val="en-US"/>
-        </w:rPr>
-        <w:t>dom</w:t>
-      </w:r>
-      <w:proofErr w:type="spellEnd"/>
-    </w:p>
-    <w:p>
-      <w:pPr>
-        <w:rPr>
-          <w:lang w:val="en-US"/>
-        </w:rPr>
-      </w:pPr>
-      <w:r>
-        <w:t>Устанавливаем</w:t>
-      </w:r>
-      <w:r>
-        <w:rPr>
-          <w:lang w:val="en-US"/>
-        </w:rPr>
-        <w:t xml:space="preserve"> </w:t>
-      </w:r>
-      <w:r>
-        <w:rPr>
-          <w:lang w:val="en-US"/>
-        </w:rPr>
-        <w:t xml:space="preserve">webpack </w:t>
-      </w:r>
-      <w:r>
-        <w:t>и</w:t>
-      </w:r>
-      <w:r>
-        <w:rPr>
-          <w:lang w:val="en-US"/>
-        </w:rPr>
-        <w:t xml:space="preserve"> </w:t>
-      </w:r>
       <w:r>
         <w:rPr>
           <w:lang w:val="en-US"/>
@@ -291,30 +214,14 @@
         <w:rPr>
           <w:lang w:val="en-US"/>
         </w:rPr>
-        <w:t xml:space="preserve"> </w:t>
-      </w:r>
-      <w:proofErr w:type="spellStart"/>
-      <w:r>
-        <w:rPr>
-          <w:lang w:val="en-US"/>
-        </w:rPr>
-        <w:t>npm</w:t>
-      </w:r>
-      <w:proofErr w:type="spellEnd"/>
-      <w:r>
-        <w:rPr>
-          <w:lang w:val="en-US"/>
-        </w:rPr>
-        <w:t xml:space="preserve"> </w:t>
-      </w:r>
-      <w:proofErr w:type="spellStart"/>
+        <w:t xml:space="preserve"> npm </w:t>
+      </w:r>
       <w:r>
         <w:rPr>
           <w:lang w:val="en-US"/>
         </w:rPr>
         <w:t>i</w:t>
       </w:r>
-      <w:proofErr w:type="spellEnd"/>
       <w:r>
         <w:rPr>
           <w:lang w:val="en-US"/>
@@ -347,27 +254,14 @@
           <w:numId w:val="2"/>
         </w:numPr>
       </w:pPr>
-      <w:proofErr w:type="spellStart"/>
-      <w:r>
-        <w:rPr>
-          <w:lang w:val="en-US"/>
-        </w:rPr>
-        <w:t>src</w:t>
-      </w:r>
-      <w:proofErr w:type="spellEnd"/>
-      <w:r>
-        <w:rPr>
-          <w:lang w:val="en-US"/>
-        </w:rPr>
-        <w:t xml:space="preserve"> – </w:t>
-      </w:r>
-      <w:proofErr w:type="spellStart"/>
-      <w:r>
-        <w:t>пишеь</w:t>
-      </w:r>
-      <w:proofErr w:type="spellEnd"/>
-      <w:r>
-        <w:t xml:space="preserve"> код</w:t>
+      <w:r>
+        <w:rPr>
+          <w:lang w:val="en-US"/>
+        </w:rPr>
+        <w:t xml:space="preserve">src – </w:t>
+      </w:r>
+      <w:r>
+        <w:t>пишеь код</w:t>
       </w:r>
     </w:p>
     <w:p>
@@ -378,25 +272,559 @@
           <w:numId w:val="2"/>
         </w:numPr>
       </w:pPr>
-      <w:proofErr w:type="spellStart"/>
-      <w:r>
-        <w:rPr>
-          <w:lang w:val="en-US"/>
-        </w:rPr>
-        <w:t>dist</w:t>
-      </w:r>
-      <w:proofErr w:type="spellEnd"/>
-      <w:r>
-        <w:rPr>
-          <w:lang w:val="en-US"/>
-        </w:rPr>
+      <w:r>
+        <w:rPr>
+          <w:lang w:val="en-US"/>
+        </w:rPr>
+        <w:t xml:space="preserve">dist – </w:t>
+      </w:r>
+      <w:r>
+        <w:t>компилируем готовый результат</w:t>
+      </w:r>
+    </w:p>
+    <w:p>
+      <w:r>
+        <w:t xml:space="preserve">В папке создаем файл </w:t>
+      </w:r>
+      <w:r>
+        <w:rPr>
+          <w:lang w:val="en-US"/>
+        </w:rPr>
+        <w:t>main</w:t>
+      </w:r>
+      <w:r>
+        <w:t>.</w:t>
+      </w:r>
+      <w:r>
+        <w:rPr>
+          <w:lang w:val="en-US"/>
+        </w:rPr>
+        <w:t>js</w:t>
+      </w:r>
+    </w:p>
+    <w:p>
+      <w:pPr>
+        <w:rPr>
+          <w:rFonts w:ascii="Courier New" w:eastAsia="Times New Roman" w:hAnsi="Courier New" w:cs="Courier New"/>
+          <w:color w:val="000000"/>
+          <w:sz w:val="20"/>
+          <w:szCs w:val="20"/>
+          <w:lang w:eastAsia="ru-RU"/>
+        </w:rPr>
+      </w:pPr>
+      <w:r>
+        <w:t xml:space="preserve">Структура </w:t>
+      </w:r>
+      <w:r>
+        <w:rPr>
+          <w:lang w:val="en-US"/>
+        </w:rPr>
+        <w:t>index</w:t>
+      </w:r>
+      <w:r>
+        <w:t>.</w:t>
+      </w:r>
+      <w:r>
+        <w:rPr>
+          <w:lang w:val="en-US"/>
+        </w:rPr>
+        <w:t>html</w:t>
+      </w:r>
+      <w:r>
+        <w:t xml:space="preserve"> </w:t>
+      </w:r>
+      <w:r>
+        <w:t>выглядит так</w:t>
+      </w:r>
+      <w:r>
+        <w:rPr>
+          <w:rFonts w:ascii="Courier New" w:eastAsia="Times New Roman" w:hAnsi="Courier New" w:cs="Courier New"/>
+          <w:color w:val="000000"/>
+          <w:sz w:val="20"/>
+          <w:szCs w:val="20"/>
+          <w:shd w:val="clear" w:color="auto" w:fill="EFEFEF"/>
+          <w:lang w:eastAsia="ru-RU"/>
+        </w:rPr>
+        <w:t xml:space="preserve"> (0</w:t>
+      </w:r>
+      <w:r>
+        <w:rPr>
+          <w:rFonts w:ascii="Courier New" w:eastAsia="Times New Roman" w:hAnsi="Courier New" w:cs="Courier New"/>
+          <w:color w:val="000000"/>
+          <w:sz w:val="20"/>
+          <w:szCs w:val="20"/>
+          <w:shd w:val="clear" w:color="auto" w:fill="EFEFEF"/>
+          <w:lang w:eastAsia="ru-RU"/>
+        </w:rPr>
+        <w:t>:10:54</w:t>
+      </w:r>
+      <w:r>
+        <w:rPr>
+          <w:rFonts w:ascii="Courier New" w:eastAsia="Times New Roman" w:hAnsi="Courier New" w:cs="Courier New"/>
+          <w:color w:val="000000"/>
+          <w:sz w:val="20"/>
+          <w:szCs w:val="20"/>
+          <w:shd w:val="clear" w:color="auto" w:fill="EFEFEF"/>
+          <w:lang w:eastAsia="ru-RU"/>
+        </w:rPr>
+        <w:t>)</w:t>
+      </w:r>
+    </w:p>
+    <w:p>
+      <w:r>
+        <w:t>Список установленных модулей:</w:t>
+      </w:r>
+    </w:p>
+    <w:p>
+      <w:pPr>
+        <w:pStyle w:val="a3"/>
+        <w:numPr>
+          <w:ilvl w:val="0"/>
+          <w:numId w:val="3"/>
+        </w:numPr>
+      </w:pPr>
+      <w:r>
+        <w:rPr>
+          <w:lang w:val="en-US"/>
+        </w:rPr>
+        <w:t>React ReactDOM –</w:t>
+      </w:r>
+      <w:r>
+        <w:t xml:space="preserve"> используем в разработке</w:t>
+      </w:r>
+    </w:p>
+    <w:p>
+      <w:pPr>
+        <w:pStyle w:val="a3"/>
+        <w:numPr>
+          <w:ilvl w:val="0"/>
+          <w:numId w:val="3"/>
+        </w:numPr>
+      </w:pPr>
+      <w:r>
+        <w:t>@</w:t>
+      </w:r>
+      <w:r>
+        <w:rPr>
+          <w:lang w:val="en-US"/>
+        </w:rPr>
+        <w:t>bable</w:t>
+      </w:r>
+      <w:r>
+        <w:t>/</w:t>
+      </w:r>
+      <w:r>
+        <w:rPr>
+          <w:lang w:val="en-US"/>
+        </w:rPr>
+        <w:t>core</w:t>
+      </w:r>
+      <w:r>
+        <w:t xml:space="preserve"> @</w:t>
+      </w:r>
+      <w:r>
+        <w:rPr>
+          <w:lang w:val="en-US"/>
+        </w:rPr>
+        <w:t>bable</w:t>
+      </w:r>
+      <w:r>
+        <w:t>/</w:t>
+      </w:r>
+      <w:r>
+        <w:rPr>
+          <w:lang w:val="en-US"/>
+        </w:rPr>
+        <w:t>preset</w:t>
+      </w:r>
+      <w:r>
+        <w:t>-</w:t>
+      </w:r>
+      <w:r>
+        <w:rPr>
+          <w:lang w:val="en-US"/>
+        </w:rPr>
+        <w:t>env</w:t>
+      </w:r>
+      <w:r>
+        <w:t xml:space="preserve"> </w:t>
+      </w:r>
+      <w:r>
+        <w:t>–</w:t>
+      </w:r>
+      <w:r>
+        <w:t xml:space="preserve"> </w:t>
+      </w:r>
+      <w:r>
+        <w:t xml:space="preserve">для нового </w:t>
+      </w:r>
+      <w:r>
+        <w:rPr>
+          <w:lang w:val="en-US"/>
+        </w:rPr>
+        <w:t>js</w:t>
+      </w:r>
+    </w:p>
+    <w:p>
+      <w:pPr>
+        <w:pStyle w:val="a3"/>
+        <w:numPr>
+          <w:ilvl w:val="0"/>
+          <w:numId w:val="3"/>
+        </w:numPr>
+      </w:pPr>
+      <w:r>
+        <w:rPr>
+          <w:lang w:val="en-US"/>
+        </w:rPr>
+        <w:t>Bable</w:t>
+      </w:r>
+      <w:r>
+        <w:t>-</w:t>
+      </w:r>
+      <w:r>
+        <w:rPr>
+          <w:lang w:val="en-US"/>
+        </w:rPr>
+        <w:t>loader</w:t>
+      </w:r>
+      <w:r>
         <w:t xml:space="preserve"> – </w:t>
       </w:r>
       <w:r>
-        <w:t>компилируем готовый результат</w:t>
-      </w:r>
-    </w:p>
-    <w:p>
+        <w:t>для</w:t>
+      </w:r>
+      <w:r>
+        <w:t xml:space="preserve"> </w:t>
+      </w:r>
+      <w:r>
+        <w:rPr>
+          <w:lang w:val="en-US"/>
+        </w:rPr>
+        <w:t>webpack</w:t>
+      </w:r>
+      <w:r>
+        <w:t xml:space="preserve"> </w:t>
+      </w:r>
+      <w:r>
+        <w:t>что</w:t>
+      </w:r>
+      <w:r>
+        <w:t xml:space="preserve"> </w:t>
+      </w:r>
+      <w:r>
+        <w:t xml:space="preserve">бы загружать </w:t>
+      </w:r>
+      <w:r>
+        <w:rPr>
+          <w:lang w:val="en-US"/>
+        </w:rPr>
+        <w:t>js</w:t>
+      </w:r>
+      <w:r>
+        <w:t xml:space="preserve"> </w:t>
+      </w:r>
+      <w:r>
+        <w:t>файлы</w:t>
+      </w:r>
+    </w:p>
+    <w:p>
+      <w:pPr>
+        <w:pStyle w:val="a3"/>
+        <w:numPr>
+          <w:ilvl w:val="0"/>
+          <w:numId w:val="3"/>
+        </w:numPr>
+      </w:pPr>
+      <w:r>
+        <w:rPr>
+          <w:lang w:val="en-US"/>
+        </w:rPr>
+        <w:t xml:space="preserve">Webpack – </w:t>
+      </w:r>
+      <w:r>
+        <w:t>сборщик</w:t>
+      </w:r>
+    </w:p>
+    <w:p>
+      <w:pPr>
+        <w:pStyle w:val="a3"/>
+        <w:numPr>
+          <w:ilvl w:val="0"/>
+          <w:numId w:val="3"/>
+        </w:numPr>
+      </w:pPr>
+      <w:r>
+        <w:rPr>
+          <w:lang w:val="en-US"/>
+        </w:rPr>
+        <w:t>Webpack</w:t>
+      </w:r>
+      <w:r>
+        <w:t>-</w:t>
+      </w:r>
+      <w:r>
+        <w:rPr>
+          <w:lang w:val="en-US"/>
+        </w:rPr>
+        <w:t>cli</w:t>
+      </w:r>
+      <w:r>
+        <w:t xml:space="preserve"> – </w:t>
+      </w:r>
+      <w:r>
+        <w:t xml:space="preserve">команды </w:t>
+      </w:r>
+      <w:r>
+        <w:rPr>
+          <w:lang w:val="en-US"/>
+        </w:rPr>
+        <w:t>webpack</w:t>
+      </w:r>
+      <w:r>
+        <w:t xml:space="preserve"> </w:t>
+      </w:r>
+      <w:r>
+        <w:t>в консоли</w:t>
+      </w:r>
+    </w:p>
+    <w:p>
+      <w:pPr>
+        <w:pStyle w:val="a3"/>
+        <w:numPr>
+          <w:ilvl w:val="0"/>
+          <w:numId w:val="3"/>
+        </w:numPr>
+      </w:pPr>
+      <w:r>
+        <w:rPr>
+          <w:lang w:val="en-US"/>
+        </w:rPr>
+        <w:t xml:space="preserve">Webpack-dev-server – </w:t>
+      </w:r>
+      <w:r>
+        <w:t>вспомогательный инструмент</w:t>
+      </w:r>
+    </w:p>
+    <w:p>
+      <w:r>
+        <w:t xml:space="preserve">Процесс сборки запускается с команды </w:t>
+      </w:r>
+      <w:r>
+        <w:rPr>
+          <w:lang w:val="en-US"/>
+        </w:rPr>
+        <w:t>webpack</w:t>
+      </w:r>
+      <w:r>
+        <w:t xml:space="preserve">, </w:t>
+      </w:r>
+      <w:r>
+        <w:t xml:space="preserve">и для </w:t>
+      </w:r>
+      <w:r>
+        <w:rPr>
+          <w:lang w:val="en-US"/>
+        </w:rPr>
+        <w:t>webpack</w:t>
+      </w:r>
+      <w:r>
+        <w:t xml:space="preserve"> </w:t>
+      </w:r>
+      <w:r>
+        <w:t>нужно указать режим запуска</w:t>
+      </w:r>
+    </w:p>
+    <w:p>
+      <w:r>
+        <w:t xml:space="preserve">В секции </w:t>
+      </w:r>
+      <w:r>
+        <w:rPr>
+          <w:lang w:val="en-US"/>
+        </w:rPr>
+        <w:t>scripts</w:t>
+      </w:r>
+      <w:r>
+        <w:t xml:space="preserve"> </w:t>
+      </w:r>
+      <w:r>
+        <w:t xml:space="preserve">файла </w:t>
+      </w:r>
+      <w:r>
+        <w:rPr>
+          <w:lang w:val="en-US"/>
+        </w:rPr>
+        <w:t>package</w:t>
+      </w:r>
+      <w:r>
+        <w:t>.</w:t>
+      </w:r>
+      <w:r>
+        <w:rPr>
+          <w:lang w:val="en-US"/>
+        </w:rPr>
+        <w:t>json</w:t>
+      </w:r>
+      <w:r>
+        <w:t>.</w:t>
+      </w:r>
+    </w:p>
+    <w:p>
+      <w:pPr>
+        <w:pStyle w:val="HTML"/>
+        <w:shd w:val="clear" w:color="auto" w:fill="FFFFFF"/>
+        <w:rPr>
+          <w:color w:val="000000"/>
+          <w:lang w:val="en-US"/>
+        </w:rPr>
+      </w:pPr>
+      <w:r>
+        <w:rPr>
+          <w:b/>
+          <w:bCs/>
+          <w:color w:val="660E7A"/>
+          <w:lang w:val="en-US"/>
+        </w:rPr>
+        <w:t>"dev"</w:t>
+      </w:r>
+      <w:r>
+        <w:rPr>
+          <w:color w:val="000000"/>
+          <w:lang w:val="en-US"/>
+        </w:rPr>
+        <w:t xml:space="preserve">: </w:t>
+      </w:r>
+      <w:r>
+        <w:rPr>
+          <w:b/>
+          <w:bCs/>
+          <w:color w:val="008000"/>
+          <w:lang w:val="en-US"/>
+        </w:rPr>
+        <w:t>"webpack-dev-server --mode development --open"</w:t>
+      </w:r>
+      <w:r>
+        <w:rPr>
+          <w:color w:val="000000"/>
+          <w:lang w:val="en-US"/>
+        </w:rPr>
+        <w:t>,</w:t>
+      </w:r>
+      <w:r>
+        <w:rPr>
+          <w:color w:val="000000"/>
+          <w:lang w:val="en-US"/>
+        </w:rPr>
+        <w:br/>
+      </w:r>
+      <w:r>
+        <w:rPr>
+          <w:b/>
+          <w:bCs/>
+          <w:color w:val="660E7A"/>
+          <w:lang w:val="en-US"/>
+        </w:rPr>
+        <w:t>"build"</w:t>
+      </w:r>
+      <w:r>
+        <w:rPr>
+          <w:color w:val="000000"/>
+          <w:lang w:val="en-US"/>
+        </w:rPr>
+        <w:t xml:space="preserve">: </w:t>
+      </w:r>
+      <w:r>
+        <w:rPr>
+          <w:b/>
+          <w:bCs/>
+          <w:color w:val="008000"/>
+          <w:lang w:val="en-US"/>
+        </w:rPr>
+        <w:t>"webpack --mode production"</w:t>
+      </w:r>
+    </w:p>
+    <w:p/>
+    <w:p>
+      <w:r>
+        <w:t xml:space="preserve">Запускаются с команды </w:t>
+      </w:r>
+      <w:r>
+        <w:rPr>
+          <w:b/>
+          <w:bCs/>
+          <w:lang w:val="en-US"/>
+        </w:rPr>
+        <w:t>npm</w:t>
+      </w:r>
+      <w:r>
+        <w:rPr>
+          <w:b/>
+          <w:bCs/>
+        </w:rPr>
+        <w:t xml:space="preserve"> </w:t>
+      </w:r>
+      <w:r>
+        <w:rPr>
+          <w:b/>
+          <w:bCs/>
+          <w:lang w:val="en-US"/>
+        </w:rPr>
+        <w:t>run</w:t>
+      </w:r>
+      <w:r>
+        <w:t xml:space="preserve"> [</w:t>
+      </w:r>
+      <w:r>
+        <w:rPr>
+          <w:lang w:val="en-US"/>
+        </w:rPr>
+        <w:t>comand</w:t>
+      </w:r>
+      <w:r>
+        <w:t>]</w:t>
+      </w:r>
+    </w:p>
+    <w:p>
+      <w:r>
+        <w:t xml:space="preserve">Что бы сборка работала – нужно настроить сам </w:t>
+      </w:r>
+      <w:r>
+        <w:rPr>
+          <w:lang w:val="en-US"/>
+        </w:rPr>
+        <w:t>webpack</w:t>
+      </w:r>
+      <w:r>
+        <w:t xml:space="preserve"> </w:t>
+      </w:r>
+      <w:r>
+        <w:t xml:space="preserve">с файла </w:t>
+      </w:r>
+      <w:r>
+        <w:rPr>
+          <w:lang w:val="en-US"/>
+        </w:rPr>
+        <w:t>webpack</w:t>
+      </w:r>
+      <w:r>
+        <w:t>.</w:t>
+      </w:r>
+      <w:r>
+        <w:rPr>
+          <w:lang w:val="en-US"/>
+        </w:rPr>
+        <w:t>config</w:t>
+      </w:r>
+      <w:r>
+        <w:t>.</w:t>
+      </w:r>
+      <w:r>
+        <w:rPr>
+          <w:lang w:val="en-US"/>
+        </w:rPr>
+        <w:t>js</w:t>
+      </w:r>
       <w:bookmarkStart w:id="0" w:name="_GoBack"/>
       <w:bookmarkEnd w:id="0"/>
     </w:p>
@@ -502,6 +930,95 @@
     </w:lvl>
   </w:abstractNum>
   <w:abstractNum w:abstractNumId="1" w15:restartNumberingAfterBreak="0">
+    <w:nsid w:val="6F0573D1"/>
+    <w:multiLevelType w:val="hybridMultilevel"/>
+    <w:tmpl w:val="2A2C3A72"/>
+    <w:lvl w:ilvl="0" w:tplc="0419000F">
+      <w:start w:val="1"/>
+      <w:numFmt w:val="decimal"/>
+      <w:lvlText w:val="%1."/>
+      <w:lvlJc w:val="left"/>
+      <w:pPr>
+        <w:ind w:left="720" w:hanging="360"/>
+      </w:pPr>
+      <w:rPr>
+        <w:rFonts w:hint="default"/>
+      </w:rPr>
+    </w:lvl>
+    <w:lvl w:ilvl="1" w:tplc="04190019" w:tentative="1">
+      <w:start w:val="1"/>
+      <w:numFmt w:val="lowerLetter"/>
+      <w:lvlText w:val="%2."/>
+      <w:lvlJc w:val="left"/>
+      <w:pPr>
+        <w:ind w:left="1440" w:hanging="360"/>
+      </w:pPr>
+    </w:lvl>
+    <w:lvl w:ilvl="2" w:tplc="0419001B" w:tentative="1">
+      <w:start w:val="1"/>
+      <w:numFmt w:val="lowerRoman"/>
+      <w:lvlText w:val="%3."/>
+      <w:lvlJc w:val="right"/>
+      <w:pPr>
+        <w:ind w:left="2160" w:hanging="180"/>
+      </w:pPr>
+    </w:lvl>
+    <w:lvl w:ilvl="3" w:tplc="0419000F" w:tentative="1">
+      <w:start w:val="1"/>
+      <w:numFmt w:val="decimal"/>
+      <w:lvlText w:val="%4."/>
+      <w:lvlJc w:val="left"/>
+      <w:pPr>
+        <w:ind w:left="2880" w:hanging="360"/>
+      </w:pPr>
+    </w:lvl>
+    <w:lvl w:ilvl="4" w:tplc="04190019" w:tentative="1">
+      <w:start w:val="1"/>
+      <w:numFmt w:val="lowerLetter"/>
+      <w:lvlText w:val="%5."/>
+      <w:lvlJc w:val="left"/>
+      <w:pPr>
+        <w:ind w:left="3600" w:hanging="360"/>
+      </w:pPr>
+    </w:lvl>
+    <w:lvl w:ilvl="5" w:tplc="0419001B" w:tentative="1">
+      <w:start w:val="1"/>
+      <w:numFmt w:val="lowerRoman"/>
+      <w:lvlText w:val="%6."/>
+      <w:lvlJc w:val="right"/>
+      <w:pPr>
+        <w:ind w:left="4320" w:hanging="180"/>
+      </w:pPr>
+    </w:lvl>
+    <w:lvl w:ilvl="6" w:tplc="0419000F" w:tentative="1">
+      <w:start w:val="1"/>
+      <w:numFmt w:val="decimal"/>
+      <w:lvlText w:val="%7."/>
+      <w:lvlJc w:val="left"/>
+      <w:pPr>
+        <w:ind w:left="5040" w:hanging="360"/>
+      </w:pPr>
+    </w:lvl>
+    <w:lvl w:ilvl="7" w:tplc="04190019" w:tentative="1">
+      <w:start w:val="1"/>
+      <w:numFmt w:val="lowerLetter"/>
+      <w:lvlText w:val="%8."/>
+      <w:lvlJc w:val="left"/>
+      <w:pPr>
+        <w:ind w:left="5760" w:hanging="360"/>
+      </w:pPr>
+    </w:lvl>
+    <w:lvl w:ilvl="8" w:tplc="0419001B" w:tentative="1">
+      <w:start w:val="1"/>
+      <w:numFmt w:val="lowerRoman"/>
+      <w:lvlText w:val="%9."/>
+      <w:lvlJc w:val="right"/>
+      <w:pPr>
+        <w:ind w:left="6480" w:hanging="180"/>
+      </w:pPr>
+    </w:lvl>
+  </w:abstractNum>
+  <w:abstractNum w:abstractNumId="2" w15:restartNumberingAfterBreak="0">
     <w:nsid w:val="7B7921BB"/>
     <w:multiLevelType w:val="hybridMultilevel"/>
     <w:tmpl w:val="F3408048"/>
@@ -591,10 +1108,13 @@
     </w:lvl>
   </w:abstractNum>
   <w:num w:numId="1">
-    <w:abstractNumId w:val="1"/>
+    <w:abstractNumId w:val="2"/>
   </w:num>
   <w:num w:numId="2">
     <w:abstractNumId w:val="0"/>
+  </w:num>
+  <w:num w:numId="3">
+    <w:abstractNumId w:val="1"/>
   </w:num>
 </w:numbering>
 </file>
@@ -1036,6 +1556,56 @@
       <w:contextualSpacing/>
     </w:pPr>
   </w:style>
+  <w:style w:type="paragraph" w:styleId="HTML">
+    <w:name w:val="HTML Preformatted"/>
+    <w:basedOn w:val="a"/>
+    <w:link w:val="HTML0"/>
+    <w:uiPriority w:val="99"/>
+    <w:semiHidden/>
+    <w:unhideWhenUsed/>
+    <w:rsid w:val="000C00E3"/>
+    <w:pPr>
+      <w:tabs>
+        <w:tab w:val="left" w:pos="916"/>
+        <w:tab w:val="left" w:pos="1832"/>
+        <w:tab w:val="left" w:pos="2748"/>
+        <w:tab w:val="left" w:pos="3664"/>
+        <w:tab w:val="left" w:pos="4580"/>
+        <w:tab w:val="left" w:pos="5496"/>
+        <w:tab w:val="left" w:pos="6412"/>
+        <w:tab w:val="left" w:pos="7328"/>
+        <w:tab w:val="left" w:pos="8244"/>
+        <w:tab w:val="left" w:pos="9160"/>
+        <w:tab w:val="left" w:pos="10076"/>
+        <w:tab w:val="left" w:pos="10992"/>
+        <w:tab w:val="left" w:pos="11908"/>
+        <w:tab w:val="left" w:pos="12824"/>
+        <w:tab w:val="left" w:pos="13740"/>
+        <w:tab w:val="left" w:pos="14656"/>
+      </w:tabs>
+      <w:spacing w:after="0" w:line="240" w:lineRule="auto"/>
+    </w:pPr>
+    <w:rPr>
+      <w:rFonts w:ascii="Courier New" w:eastAsia="Times New Roman" w:hAnsi="Courier New" w:cs="Courier New"/>
+      <w:sz w:val="20"/>
+      <w:szCs w:val="20"/>
+      <w:lang w:eastAsia="ru-RU"/>
+    </w:rPr>
+  </w:style>
+  <w:style w:type="character" w:customStyle="1" w:styleId="HTML0">
+    <w:name w:val="Стандартный HTML Знак"/>
+    <w:basedOn w:val="a0"/>
+    <w:link w:val="HTML"/>
+    <w:uiPriority w:val="99"/>
+    <w:semiHidden/>
+    <w:rsid w:val="000C00E3"/>
+    <w:rPr>
+      <w:rFonts w:ascii="Courier New" w:eastAsia="Times New Roman" w:hAnsi="Courier New" w:cs="Courier New"/>
+      <w:sz w:val="20"/>
+      <w:szCs w:val="20"/>
+      <w:lang w:eastAsia="ru-RU"/>
+    </w:rPr>
+  </w:style>
 </w:styles>
 </file>
 

</xml_diff>

<commit_message>
# 4 video 1-1 time 0:32:10
</commit_message>
<xml_diff>
--- a/ReactJS.docx
+++ b/ReactJS.docx
@@ -5,11 +5,19 @@
     <w:p>
       <w:pPr>
         <w:rPr>
-          <w:lang w:val="en-US"/>
-        </w:rPr>
-      </w:pPr>
-      <w:r>
-        <w:rPr>
+          <w:b/>
+          <w:bCs/>
+          <w:sz w:val="48"/>
+          <w:szCs w:val="48"/>
+          <w:lang w:val="en-US"/>
+        </w:rPr>
+      </w:pPr>
+      <w:r>
+        <w:rPr>
+          <w:b/>
+          <w:bCs/>
+          <w:sz w:val="48"/>
+          <w:szCs w:val="48"/>
           <w:lang w:val="en-US"/>
         </w:rPr>
         <w:t>ReactJS</w:t>
@@ -18,20 +26,46 @@
     <w:p>
       <w:pPr>
         <w:rPr>
-          <w:lang w:val="en-US"/>
-        </w:rPr>
-      </w:pPr>
-      <w:r>
-        <w:rPr>
+          <w:b/>
+          <w:bCs/>
+          <w:sz w:val="32"/>
+          <w:szCs w:val="32"/>
+          <w:lang w:val="en-US"/>
+        </w:rPr>
+      </w:pPr>
+      <w:r>
+        <w:rPr>
+          <w:b/>
+          <w:bCs/>
+          <w:sz w:val="32"/>
+          <w:szCs w:val="32"/>
           <w:lang w:val="en-US"/>
         </w:rPr>
         <w:t>Less 1</w:t>
       </w:r>
     </w:p>
     <w:p>
-      <w:r>
-        <w:t>Для того, что бы работать с реактом, нам понадобятся 2 бибилотеки</w:t>
-      </w:r>
+      <w:proofErr w:type="gramStart"/>
+      <w:r>
+        <w:t>Для того, что бы</w:t>
+      </w:r>
+      <w:proofErr w:type="gramEnd"/>
+      <w:r>
+        <w:t xml:space="preserve"> работать с </w:t>
+      </w:r>
+      <w:proofErr w:type="spellStart"/>
+      <w:r>
+        <w:t>реактом</w:t>
+      </w:r>
+      <w:proofErr w:type="spellEnd"/>
+      <w:r>
+        <w:t xml:space="preserve">, нам понадобятся 2 </w:t>
+      </w:r>
+      <w:proofErr w:type="spellStart"/>
+      <w:r>
+        <w:t>бибилотеки</w:t>
+      </w:r>
+      <w:proofErr w:type="spellEnd"/>
       <w:r>
         <w:t>:</w:t>
       </w:r>
@@ -57,8 +91,13 @@
         <w:t xml:space="preserve"> – </w:t>
       </w:r>
       <w:r>
-        <w:t>ядро ректа</w:t>
-      </w:r>
+        <w:t xml:space="preserve">ядро </w:t>
+      </w:r>
+      <w:proofErr w:type="spellStart"/>
+      <w:r>
+        <w:t>ректа</w:t>
+      </w:r>
+      <w:proofErr w:type="spellEnd"/>
     </w:p>
     <w:p>
       <w:pPr>
@@ -77,14 +116,24 @@
       <w:r>
         <w:t xml:space="preserve"> </w:t>
       </w:r>
+      <w:proofErr w:type="spellStart"/>
       <w:r>
         <w:rPr>
           <w:lang w:val="en-US"/>
         </w:rPr>
         <w:t>dom</w:t>
       </w:r>
-      <w:r>
-        <w:t xml:space="preserve"> – превращение в дом елементы для браузера. Есть</w:t>
+      <w:proofErr w:type="spellEnd"/>
+      <w:r>
+        <w:t xml:space="preserve"> – превращение в дом </w:t>
+      </w:r>
+      <w:proofErr w:type="spellStart"/>
+      <w:r>
+        <w:t>елементы</w:t>
+      </w:r>
+      <w:proofErr w:type="spellEnd"/>
+      <w:r>
+        <w:t xml:space="preserve"> для браузера. Есть</w:t>
       </w:r>
       <w:r>
         <w:t xml:space="preserve"> </w:t>
@@ -151,21 +200,65 @@
         <w:rPr>
           <w:lang w:val="en-US"/>
         </w:rPr>
-        <w:t xml:space="preserve"> npm init</w:t>
-      </w:r>
-    </w:p>
-    <w:p>
-      <w:pPr>
-        <w:rPr>
-          <w:lang w:val="en-US"/>
-        </w:rPr>
-      </w:pPr>
-      <w:r>
-        <w:rPr>
-          <w:lang w:val="en-US"/>
-        </w:rPr>
-        <w:t xml:space="preserve"> npm I react react-dom</w:t>
-      </w:r>
+        <w:t xml:space="preserve"> </w:t>
+      </w:r>
+      <w:proofErr w:type="spellStart"/>
+      <w:r>
+        <w:rPr>
+          <w:lang w:val="en-US"/>
+        </w:rPr>
+        <w:t>npm</w:t>
+      </w:r>
+      <w:proofErr w:type="spellEnd"/>
+      <w:r>
+        <w:rPr>
+          <w:lang w:val="en-US"/>
+        </w:rPr>
+        <w:t xml:space="preserve"> </w:t>
+      </w:r>
+      <w:proofErr w:type="spellStart"/>
+      <w:r>
+        <w:rPr>
+          <w:lang w:val="en-US"/>
+        </w:rPr>
+        <w:t>init</w:t>
+      </w:r>
+      <w:proofErr w:type="spellEnd"/>
+    </w:p>
+    <w:p>
+      <w:pPr>
+        <w:rPr>
+          <w:lang w:val="en-US"/>
+        </w:rPr>
+      </w:pPr>
+      <w:r>
+        <w:rPr>
+          <w:lang w:val="en-US"/>
+        </w:rPr>
+        <w:t xml:space="preserve"> </w:t>
+      </w:r>
+      <w:proofErr w:type="spellStart"/>
+      <w:r>
+        <w:rPr>
+          <w:lang w:val="en-US"/>
+        </w:rPr>
+        <w:t>npm</w:t>
+      </w:r>
+      <w:proofErr w:type="spellEnd"/>
+      <w:r>
+        <w:rPr>
+          <w:lang w:val="en-US"/>
+        </w:rPr>
+        <w:t xml:space="preserve"> I react react-</w:t>
+      </w:r>
+      <w:proofErr w:type="spellStart"/>
+      <w:r>
+        <w:rPr>
+          <w:lang w:val="en-US"/>
+        </w:rPr>
+        <w:t>dom</w:t>
+      </w:r>
+      <w:proofErr w:type="spellEnd"/>
     </w:p>
     <w:p>
       <w:pPr>
@@ -214,14 +307,30 @@
         <w:rPr>
           <w:lang w:val="en-US"/>
         </w:rPr>
-        <w:t xml:space="preserve"> npm </w:t>
-      </w:r>
+        <w:t xml:space="preserve"> </w:t>
+      </w:r>
+      <w:proofErr w:type="spellStart"/>
+      <w:r>
+        <w:rPr>
+          <w:lang w:val="en-US"/>
+        </w:rPr>
+        <w:t>npm</w:t>
+      </w:r>
+      <w:proofErr w:type="spellEnd"/>
+      <w:r>
+        <w:rPr>
+          <w:lang w:val="en-US"/>
+        </w:rPr>
+        <w:t xml:space="preserve"> </w:t>
+      </w:r>
+      <w:proofErr w:type="spellStart"/>
       <w:r>
         <w:rPr>
           <w:lang w:val="en-US"/>
         </w:rPr>
         <w:t>i</w:t>
       </w:r>
+      <w:proofErr w:type="spellEnd"/>
       <w:r>
         <w:rPr>
           <w:lang w:val="en-US"/>
@@ -254,14 +363,27 @@
           <w:numId w:val="2"/>
         </w:numPr>
       </w:pPr>
-      <w:r>
-        <w:rPr>
-          <w:lang w:val="en-US"/>
-        </w:rPr>
-        <w:t xml:space="preserve">src – </w:t>
-      </w:r>
-      <w:r>
-        <w:t>пишеь код</w:t>
+      <w:proofErr w:type="spellStart"/>
+      <w:r>
+        <w:rPr>
+          <w:lang w:val="en-US"/>
+        </w:rPr>
+        <w:t>src</w:t>
+      </w:r>
+      <w:proofErr w:type="spellEnd"/>
+      <w:r>
+        <w:rPr>
+          <w:lang w:val="en-US"/>
+        </w:rPr>
+        <w:t xml:space="preserve"> – </w:t>
+      </w:r>
+      <w:proofErr w:type="spellStart"/>
+      <w:r>
+        <w:t>пишеь</w:t>
+      </w:r>
+      <w:proofErr w:type="spellEnd"/>
+      <w:r>
+        <w:t xml:space="preserve"> код</w:t>
       </w:r>
     </w:p>
     <w:p>
@@ -272,11 +394,19 @@
           <w:numId w:val="2"/>
         </w:numPr>
       </w:pPr>
-      <w:r>
-        <w:rPr>
-          <w:lang w:val="en-US"/>
-        </w:rPr>
-        <w:t xml:space="preserve">dist – </w:t>
+      <w:proofErr w:type="spellStart"/>
+      <w:r>
+        <w:rPr>
+          <w:lang w:val="en-US"/>
+        </w:rPr>
+        <w:t>dist</w:t>
+      </w:r>
+      <w:proofErr w:type="spellEnd"/>
+      <w:r>
+        <w:rPr>
+          <w:lang w:val="en-US"/>
+        </w:rPr>
+        <w:t xml:space="preserve"> – </w:t>
       </w:r>
       <w:r>
         <w:t>компилируем готовый результат</w:t>
@@ -295,48 +425,17 @@
       <w:r>
         <w:t>.</w:t>
       </w:r>
+      <w:proofErr w:type="spellStart"/>
       <w:r>
         <w:rPr>
           <w:lang w:val="en-US"/>
         </w:rPr>
         <w:t>js</w:t>
       </w:r>
-    </w:p>
-    <w:p>
-      <w:pPr>
-        <w:rPr>
-          <w:rFonts w:ascii="Courier New" w:eastAsia="Times New Roman" w:hAnsi="Courier New" w:cs="Courier New"/>
-          <w:color w:val="000000"/>
-          <w:sz w:val="20"/>
-          <w:szCs w:val="20"/>
-          <w:lang w:eastAsia="ru-RU"/>
-        </w:rPr>
-      </w:pPr>
-      <w:r>
-        <w:t xml:space="preserve">Структура </w:t>
-      </w:r>
-      <w:r>
-        <w:rPr>
-          <w:lang w:val="en-US"/>
-        </w:rPr>
-        <w:t>index</w:t>
-      </w:r>
-      <w:r>
-        <w:t>.</w:t>
-      </w:r>
-      <w:r>
-        <w:rPr>
-          <w:lang w:val="en-US"/>
-        </w:rPr>
-        <w:t>html</w:t>
-      </w:r>
-      <w:r>
-        <w:t xml:space="preserve"> </w:t>
-      </w:r>
-      <w:r>
-        <w:t>выглядит так</w:t>
-      </w:r>
-      <w:r>
+      <w:proofErr w:type="spellEnd"/>
+    </w:p>
+    <w:p>
+      <w:pPr>
         <w:rPr>
           <w:rFonts w:ascii="Courier New" w:eastAsia="Times New Roman" w:hAnsi="Courier New" w:cs="Courier New"/>
           <w:color w:val="000000"/>
@@ -345,29 +444,74 @@
           <w:shd w:val="clear" w:color="auto" w:fill="EFEFEF"/>
           <w:lang w:eastAsia="ru-RU"/>
         </w:rPr>
-        <w:t xml:space="preserve"> (0</w:t>
-      </w:r>
-      <w:r>
+      </w:pPr>
+      <w:r>
+        <w:t xml:space="preserve">Структура </w:t>
+      </w:r>
+      <w:r>
+        <w:rPr>
+          <w:lang w:val="en-US"/>
+        </w:rPr>
+        <w:t>index</w:t>
+      </w:r>
+      <w:r>
+        <w:t>.</w:t>
+      </w:r>
+      <w:r>
+        <w:rPr>
+          <w:lang w:val="en-US"/>
+        </w:rPr>
+        <w:t>html</w:t>
+      </w:r>
+      <w:r>
+        <w:t xml:space="preserve"> </w:t>
+      </w:r>
+      <w:r>
+        <w:t>выглядит так</w:t>
+      </w:r>
+    </w:p>
+    <w:p>
+      <w:pPr>
         <w:rPr>
           <w:rFonts w:ascii="Courier New" w:eastAsia="Times New Roman" w:hAnsi="Courier New" w:cs="Courier New"/>
-          <w:color w:val="000000"/>
+          <w:color w:val="FF0000"/>
+          <w:sz w:val="20"/>
+          <w:szCs w:val="20"/>
+          <w:lang w:val="en-US" w:eastAsia="ru-RU"/>
+        </w:rPr>
+      </w:pPr>
+      <w:r>
+        <w:rPr>
+          <w:rFonts w:ascii="Courier New" w:eastAsia="Times New Roman" w:hAnsi="Courier New" w:cs="Courier New"/>
+          <w:color w:val="FF0000"/>
           <w:sz w:val="20"/>
           <w:szCs w:val="20"/>
           <w:shd w:val="clear" w:color="auto" w:fill="EFEFEF"/>
           <w:lang w:eastAsia="ru-RU"/>
         </w:rPr>
-        <w:t>:10:54</w:t>
+        <w:t>[</w:t>
       </w:r>
       <w:r>
         <w:rPr>
           <w:rFonts w:ascii="Courier New" w:eastAsia="Times New Roman" w:hAnsi="Courier New" w:cs="Courier New"/>
-          <w:color w:val="000000"/>
+          <w:color w:val="FF0000"/>
           <w:sz w:val="20"/>
           <w:szCs w:val="20"/>
           <w:shd w:val="clear" w:color="auto" w:fill="EFEFEF"/>
           <w:lang w:eastAsia="ru-RU"/>
         </w:rPr>
-        <w:t>)</w:t>
+        <w:t>0:10:54</w:t>
+      </w:r>
+      <w:r>
+        <w:rPr>
+          <w:rFonts w:ascii="Courier New" w:eastAsia="Times New Roman" w:hAnsi="Courier New" w:cs="Courier New"/>
+          <w:color w:val="FF0000"/>
+          <w:sz w:val="20"/>
+          <w:szCs w:val="20"/>
+          <w:shd w:val="clear" w:color="auto" w:fill="EFEFEF"/>
+          <w:lang w:val="en-US" w:eastAsia="ru-RU"/>
+        </w:rPr>
+        <w:t>]</w:t>
       </w:r>
     </w:p>
     <w:p>
@@ -387,7 +531,21 @@
         <w:rPr>
           <w:lang w:val="en-US"/>
         </w:rPr>
-        <w:t>React ReactDOM –</w:t>
+        <w:t xml:space="preserve">React </w:t>
+      </w:r>
+      <w:proofErr w:type="spellStart"/>
+      <w:r>
+        <w:rPr>
+          <w:lang w:val="en-US"/>
+        </w:rPr>
+        <w:t>ReactDOM</w:t>
+      </w:r>
+      <w:proofErr w:type="spellEnd"/>
+      <w:r>
+        <w:rPr>
+          <w:lang w:val="en-US"/>
+        </w:rPr>
+        <w:t xml:space="preserve"> –</w:t>
       </w:r>
       <w:r>
         <w:t xml:space="preserve"> используем в разработке</w:t>
@@ -404,12 +562,14 @@
       <w:r>
         <w:t>@</w:t>
       </w:r>
+      <w:proofErr w:type="spellStart"/>
       <w:r>
         <w:rPr>
           <w:lang w:val="en-US"/>
         </w:rPr>
         <w:t>bable</w:t>
       </w:r>
+      <w:proofErr w:type="spellEnd"/>
       <w:r>
         <w:t>/</w:t>
       </w:r>
@@ -422,12 +582,14 @@
       <w:r>
         <w:t xml:space="preserve"> @</w:t>
       </w:r>
+      <w:proofErr w:type="spellStart"/>
       <w:r>
         <w:rPr>
           <w:lang w:val="en-US"/>
         </w:rPr>
         <w:t>bable</w:t>
       </w:r>
+      <w:proofErr w:type="spellEnd"/>
       <w:r>
         <w:t>/</w:t>
       </w:r>
@@ -458,12 +620,14 @@
       <w:r>
         <w:t xml:space="preserve">для нового </w:t>
       </w:r>
+      <w:proofErr w:type="spellStart"/>
       <w:r>
         <w:rPr>
           <w:lang w:val="en-US"/>
         </w:rPr>
         <w:t>js</w:t>
       </w:r>
+      <w:proofErr w:type="spellEnd"/>
     </w:p>
     <w:p>
       <w:pPr>
@@ -473,12 +637,14 @@
           <w:numId w:val="3"/>
         </w:numPr>
       </w:pPr>
+      <w:proofErr w:type="spellStart"/>
       <w:r>
         <w:rPr>
           <w:lang w:val="en-US"/>
         </w:rPr>
         <w:t>Bable</w:t>
       </w:r>
+      <w:proofErr w:type="spellEnd"/>
       <w:r>
         <w:t>-</w:t>
       </w:r>
@@ -515,12 +681,14 @@
       <w:r>
         <w:t xml:space="preserve">бы загружать </w:t>
       </w:r>
+      <w:proofErr w:type="spellStart"/>
       <w:r>
         <w:rPr>
           <w:lang w:val="en-US"/>
         </w:rPr>
         <w:t>js</w:t>
       </w:r>
+      <w:proofErr w:type="spellEnd"/>
       <w:r>
         <w:t xml:space="preserve"> </w:t>
       </w:r>
@@ -651,6 +819,7 @@
       <w:r>
         <w:t xml:space="preserve">файла </w:t>
       </w:r>
+      <w:proofErr w:type="gramStart"/>
       <w:r>
         <w:rPr>
           <w:lang w:val="en-US"/>
@@ -666,6 +835,7 @@
         </w:rPr>
         <w:t>json</w:t>
       </w:r>
+      <w:proofErr w:type="gramEnd"/>
       <w:r>
         <w:t>.</w:t>
       </w:r>
@@ -749,6 +919,7 @@
       <w:r>
         <w:t xml:space="preserve">Запускаются с команды </w:t>
       </w:r>
+      <w:proofErr w:type="spellStart"/>
       <w:r>
         <w:rPr>
           <w:b/>
@@ -757,6 +928,7 @@
         </w:rPr>
         <w:t>npm</w:t>
       </w:r>
+      <w:proofErr w:type="spellEnd"/>
       <w:r>
         <w:rPr>
           <w:b/>
@@ -775,12 +947,14 @@
       <w:r>
         <w:t xml:space="preserve"> [</w:t>
       </w:r>
+      <w:proofErr w:type="spellStart"/>
       <w:r>
         <w:rPr>
           <w:lang w:val="en-US"/>
         </w:rPr>
         <w:t>comand</w:t>
       </w:r>
+      <w:proofErr w:type="spellEnd"/>
       <w:r>
         <w:t>]</w:t>
       </w:r>
@@ -819,15 +993,142 @@
       <w:r>
         <w:t>.</w:t>
       </w:r>
+      <w:proofErr w:type="spellStart"/>
       <w:r>
         <w:rPr>
           <w:lang w:val="en-US"/>
         </w:rPr>
         <w:t>js</w:t>
       </w:r>
+      <w:proofErr w:type="spellEnd"/>
+    </w:p>
+    <w:p>
+      <w:pPr>
+        <w:rPr>
+          <w:color w:val="FF0000"/>
+          <w:lang w:val="en-US"/>
+        </w:rPr>
+      </w:pPr>
+      <w:r>
+        <w:rPr>
+          <w:color w:val="FF0000"/>
+          <w:lang w:val="en-US"/>
+        </w:rPr>
+        <w:t>[commit: 2]</w:t>
+      </w:r>
+    </w:p>
+    <w:p>
+      <w:r>
+        <w:t xml:space="preserve">Запускаем и </w:t>
+      </w:r>
+      <w:proofErr w:type="spellStart"/>
+      <w:r>
+        <w:t>видет</w:t>
+      </w:r>
+      <w:proofErr w:type="spellEnd"/>
+      <w:r>
+        <w:t xml:space="preserve"> что все работает</w:t>
+      </w:r>
+      <w:r>
+        <w:t>.</w:t>
+      </w:r>
+    </w:p>
+    <w:p>
+      <w:pPr>
+        <w:rPr>
+          <w:lang w:val="en-US"/>
+        </w:rPr>
+      </w:pPr>
+      <w:r>
+        <w:t xml:space="preserve">Теперь настраиваем </w:t>
+      </w:r>
+      <w:proofErr w:type="spellStart"/>
+      <w:r>
+        <w:rPr>
+          <w:lang w:val="en-US"/>
+        </w:rPr>
+        <w:t>bable</w:t>
+      </w:r>
+      <w:proofErr w:type="spellEnd"/>
+    </w:p>
+    <w:p>
+      <w:pPr>
+        <w:rPr>
+          <w:color w:val="FF0000"/>
+          <w:lang w:val="en-US"/>
+        </w:rPr>
+      </w:pPr>
+      <w:r>
+        <w:rPr>
+          <w:color w:val="FF0000"/>
+          <w:lang w:val="en-US"/>
+        </w:rPr>
+        <w:lastRenderedPageBreak/>
+        <w:t>[commit: 3]</w:t>
+      </w:r>
+    </w:p>
+    <w:p>
+      <w:r>
+        <w:t xml:space="preserve">Теперь приступаем к подключению </w:t>
+      </w:r>
+      <w:r>
+        <w:rPr>
+          <w:lang w:val="en-US"/>
+        </w:rPr>
+        <w:t>React</w:t>
+      </w:r>
+      <w:r>
+        <w:t xml:space="preserve"> </w:t>
+      </w:r>
+      <w:r>
+        <w:t xml:space="preserve">и </w:t>
+      </w:r>
+      <w:proofErr w:type="spellStart"/>
+      <w:r>
+        <w:rPr>
+          <w:lang w:val="en-US"/>
+        </w:rPr>
+        <w:t>ReactDOM</w:t>
+      </w:r>
+      <w:proofErr w:type="spellEnd"/>
+    </w:p>
+    <w:p>
+      <w:r>
+        <w:t>Давайте создадим первое приложение</w:t>
+      </w:r>
+    </w:p>
+    <w:p>
+      <w:pPr>
+        <w:rPr>
+          <w:color w:val="FF0000"/>
+        </w:rPr>
+      </w:pPr>
+      <w:r>
+        <w:rPr>
+          <w:color w:val="FF0000"/>
+        </w:rPr>
+        <w:t>[</w:t>
+      </w:r>
+      <w:r>
+        <w:rPr>
+          <w:color w:val="FF0000"/>
+          <w:lang w:val="en-US"/>
+        </w:rPr>
+        <w:t>commit</w:t>
+      </w:r>
+      <w:r>
+        <w:rPr>
+          <w:color w:val="FF0000"/>
+        </w:rPr>
+        <w:t xml:space="preserve">: 4] </w:t>
+      </w:r>
+    </w:p>
+    <w:p>
       <w:bookmarkStart w:id="0" w:name="_GoBack"/>
       <w:bookmarkEnd w:id="0"/>
     </w:p>
+    <w:p/>
+    <w:p/>
     <w:sectPr>
       <w:pgSz w:w="11906" w:h="16838"/>
       <w:pgMar w:top="1134" w:right="850" w:bottom="1134" w:left="1701" w:header="708" w:footer="708" w:gutter="0"/>

</xml_diff>